<commit_message>
1. Add production selection from 4 to 8. 2. Change the connection of execution button. (Take away the resister.)
</commit_message>
<xml_diff>
--- a/Hyam_EDID_Loader/README.docx
+++ b/Hyam_EDID_Loader/README.docx
@@ -104,7 +104,7 @@
           <w:sz w:val="32"/>
           <w:szCs w:val="32"/>
         </w:rPr>
-        <w:t>1.0</w:t>
+        <w:t>1.1</w:t>
       </w:r>
     </w:p>
     <w:p/>
@@ -188,7 +188,6 @@
     <w:p>
       <w:pPr>
         <w:rPr>
-          <w:rFonts w:hint="eastAsia"/>
           <w:szCs w:val="24"/>
         </w:rPr>
       </w:pPr>
@@ -332,6 +331,70 @@
           </w:p>
         </w:tc>
       </w:tr>
+      <w:tr>
+        <w:tc>
+          <w:tcPr>
+            <w:tcW w:w="1755" w:type="dxa"/>
+          </w:tcPr>
+          <w:p>
+            <w:pPr>
+              <w:rPr>
+                <w:rFonts w:hint="eastAsia"/>
+                <w:szCs w:val="24"/>
+              </w:rPr>
+            </w:pPr>
+            <w:r>
+              <w:rPr>
+                <w:rFonts w:hint="eastAsia"/>
+                <w:szCs w:val="24"/>
+              </w:rPr>
+              <w:t>2015/03/30</w:t>
+            </w:r>
+          </w:p>
+        </w:tc>
+        <w:tc>
+          <w:tcPr>
+            <w:tcW w:w="1755" w:type="dxa"/>
+          </w:tcPr>
+          <w:p>
+            <w:pPr>
+              <w:rPr>
+                <w:rFonts w:hint="eastAsia"/>
+                <w:szCs w:val="24"/>
+              </w:rPr>
+            </w:pPr>
+            <w:proofErr w:type="spellStart"/>
+            <w:r>
+              <w:rPr>
+                <w:rFonts w:hint="eastAsia"/>
+                <w:szCs w:val="24"/>
+              </w:rPr>
+              <w:t>ChinTsung</w:t>
+            </w:r>
+            <w:proofErr w:type="spellEnd"/>
+          </w:p>
+        </w:tc>
+        <w:tc>
+          <w:tcPr>
+            <w:tcW w:w="7012" w:type="dxa"/>
+          </w:tcPr>
+          <w:p>
+            <w:pPr>
+              <w:rPr>
+                <w:rFonts w:hint="eastAsia"/>
+                <w:szCs w:val="24"/>
+              </w:rPr>
+            </w:pPr>
+            <w:r>
+              <w:rPr>
+                <w:rFonts w:hint="eastAsia"/>
+                <w:szCs w:val="24"/>
+              </w:rPr>
+              <w:t>Update Hardware connection illustration.</w:t>
+            </w:r>
+          </w:p>
+        </w:tc>
+      </w:tr>
     </w:tbl>
     <w:p>
       <w:pPr>
@@ -894,7 +957,6 @@
         </w:numPr>
         <w:ind w:leftChars="0"/>
         <w:rPr>
-          <w:rFonts w:hint="eastAsia"/>
           <w:szCs w:val="24"/>
         </w:rPr>
       </w:pPr>
@@ -915,7 +977,6 @@
         </w:numPr>
         <w:ind w:leftChars="0"/>
         <w:rPr>
-          <w:rFonts w:hint="eastAsia"/>
           <w:szCs w:val="24"/>
         </w:rPr>
       </w:pPr>
@@ -1161,7 +1222,6 @@
         </w:numPr>
         <w:ind w:leftChars="0"/>
         <w:rPr>
-          <w:rFonts w:hint="eastAsia"/>
           <w:szCs w:val="24"/>
         </w:rPr>
       </w:pPr>
@@ -1178,50 +1238,2046 @@
         <w:pStyle w:val="a3"/>
         <w:ind w:leftChars="0" w:left="360"/>
         <w:rPr>
-          <w:rFonts w:hint="eastAsia"/>
-          <w:szCs w:val="24"/>
-        </w:rPr>
-      </w:pPr>
-      <w:r>
-        <w:rPr>
-          <w:noProof/>
+          <w:szCs w:val="24"/>
+        </w:rPr>
+      </w:pPr>
+      <w:r>
+        <w:rPr>
           <w:szCs w:val="24"/>
         </w:rPr>
         <w:drawing>
           <wp:inline distT="0" distB="0" distL="0" distR="0">
-            <wp:extent cx="6019800" cy="4226974"/>
+            <wp:extent cx="6781800" cy="3829050"/>
             <wp:effectExtent l="19050" t="0" r="0" b="0"/>
-            <wp:docPr id="10" name="圖片 9" descr="Arduino_EDID_Editor連接圖.jpg"/>
-            <wp:cNvGraphicFramePr>
-              <a:graphicFrameLocks xmlns:a="http://schemas.openxmlformats.org/drawingml/2006/main" noChangeAspect="1"/>
-            </wp:cNvGraphicFramePr>
+            <wp:docPr id="6" name="物件 2"/>
+            <wp:cNvGraphicFramePr/>
             <a:graphic xmlns:a="http://schemas.openxmlformats.org/drawingml/2006/main">
-              <a:graphicData uri="http://schemas.openxmlformats.org/drawingml/2006/picture">
-                <pic:pic xmlns:pic="http://schemas.openxmlformats.org/drawingml/2006/picture">
-                  <pic:nvPicPr>
-                    <pic:cNvPr id="0" name="Arduino_EDID_Editor連接圖.jpg"/>
-                    <pic:cNvPicPr/>
-                  </pic:nvPicPr>
-                  <pic:blipFill>
-                    <a:blip r:embed="rId16" cstate="print"/>
-                    <a:stretch>
-                      <a:fillRect/>
-                    </a:stretch>
-                  </pic:blipFill>
-                  <pic:spPr>
+              <a:graphicData uri="http://schemas.openxmlformats.org/drawingml/2006/lockedCanvas">
+                <lc:lockedCanvas xmlns:lc="http://schemas.openxmlformats.org/drawingml/2006/lockedCanvas">
+                  <a:nvGrpSpPr>
+                    <a:cNvPr id="0" name=""/>
+                    <a:cNvGrpSpPr/>
+                  </a:nvGrpSpPr>
+                  <a:grpSpPr>
                     <a:xfrm>
                       <a:off x="0" y="0"/>
-                      <a:ext cx="6024294" cy="4230130"/>
+                      <a:ext cx="8686800" cy="4705349"/>
+                      <a:chOff x="0" y="0"/>
+                      <a:chExt cx="8686800" cy="4705349"/>
                     </a:xfrm>
-                    <a:prstGeom prst="rect">
-                      <a:avLst/>
-                    </a:prstGeom>
-                  </pic:spPr>
-                </pic:pic>
+                  </a:grpSpPr>
+                  <a:grpSp>
+                    <a:nvGrpSpPr>
+                      <a:cNvPr id="100" name="群組 99"/>
+                      <a:cNvGrpSpPr/>
+                    </a:nvGrpSpPr>
+                    <a:grpSpPr>
+                      <a:xfrm>
+                        <a:off x="0" y="0"/>
+                        <a:ext cx="8686800" cy="4705349"/>
+                        <a:chOff x="0" y="0"/>
+                        <a:chExt cx="8686800" cy="4705349"/>
+                      </a:xfrm>
+                    </a:grpSpPr>
+                    <a:pic>
+                      <a:nvPicPr>
+                        <a:cNvPr id="9" name="Picture 2" descr="http://www.playrobot.com/cart/shop_images/DTC0213-3.jpg"/>
+                        <a:cNvPicPr>
+                          <a:picLocks noChangeAspect="1" noChangeArrowheads="1"/>
+                        </a:cNvPicPr>
+                      </a:nvPicPr>
+                      <a:blipFill>
+                        <a:blip r:embed="rId16" cstate="print"/>
+                        <a:srcRect l="15667" t="23167" r="14833" b="23167"/>
+                        <a:stretch>
+                          <a:fillRect/>
+                        </a:stretch>
+                      </a:blipFill>
+                      <a:spPr bwMode="auto">
+                        <a:xfrm rot="10800000">
+                          <a:off x="1495425" y="1466849"/>
+                          <a:ext cx="3971925" cy="3067050"/>
+                        </a:xfrm>
+                        <a:prstGeom prst="rect">
+                          <a:avLst/>
+                        </a:prstGeom>
+                        <a:noFill/>
+                      </a:spPr>
+                    </a:pic>
+                    <a:pic>
+                      <a:nvPicPr>
+                        <a:cNvPr id="10" name="Picture 2" descr="DVI Connector Pinout.svg"/>
+                        <a:cNvPicPr>
+                          <a:picLocks noChangeAspect="1" noChangeArrowheads="1"/>
+                        </a:cNvPicPr>
+                      </a:nvPicPr>
+                      <a:blipFill>
+                        <a:blip r:embed="rId17" cstate="print"/>
+                        <a:srcRect/>
+                        <a:stretch>
+                          <a:fillRect/>
+                        </a:stretch>
+                      </a:blipFill>
+                      <a:spPr bwMode="auto">
+                        <a:xfrm>
+                          <a:off x="0" y="504825"/>
+                          <a:ext cx="2158598" cy="666749"/>
+                        </a:xfrm>
+                        <a:prstGeom prst="rect">
+                          <a:avLst/>
+                        </a:prstGeom>
+                        <a:noFill/>
+                      </a:spPr>
+                    </a:pic>
+                    <a:pic>
+                      <a:nvPicPr>
+                        <a:cNvPr id="11" name="Picture 4" descr="http://www.tech-wiz.co.in/wp-content/uploads/2013/10/SPST-Switch.jpg"/>
+                        <a:cNvPicPr>
+                          <a:picLocks noChangeAspect="1" noChangeArrowheads="1"/>
+                        </a:cNvPicPr>
+                      </a:nvPicPr>
+                      <a:blipFill>
+                        <a:blip r:embed="rId18" cstate="print"/>
+                        <a:srcRect l="26786" r="27678"/>
+                        <a:stretch>
+                          <a:fillRect/>
+                        </a:stretch>
+                      </a:blipFill>
+                      <a:spPr bwMode="auto">
+                        <a:xfrm>
+                          <a:off x="4410075" y="247649"/>
+                          <a:ext cx="636133" cy="1047749"/>
+                        </a:xfrm>
+                        <a:prstGeom prst="rect">
+                          <a:avLst/>
+                        </a:prstGeom>
+                        <a:noFill/>
+                      </a:spPr>
+                    </a:pic>
+                    <a:pic>
+                      <a:nvPicPr>
+                        <a:cNvPr id="12" name="Picture 4" descr="http://www.tech-wiz.co.in/wp-content/uploads/2013/10/SPST-Switch.jpg"/>
+                        <a:cNvPicPr>
+                          <a:picLocks noChangeAspect="1" noChangeArrowheads="1"/>
+                        </a:cNvPicPr>
+                      </a:nvPicPr>
+                      <a:blipFill>
+                        <a:blip r:embed="rId18" cstate="print"/>
+                        <a:srcRect l="26786" r="27678"/>
+                        <a:stretch>
+                          <a:fillRect/>
+                        </a:stretch>
+                      </a:blipFill>
+                      <a:spPr bwMode="auto">
+                        <a:xfrm>
+                          <a:off x="5238750" y="219074"/>
+                          <a:ext cx="636133" cy="1047749"/>
+                        </a:xfrm>
+                        <a:prstGeom prst="rect">
+                          <a:avLst/>
+                        </a:prstGeom>
+                        <a:noFill/>
+                      </a:spPr>
+                    </a:pic>
+                    <a:pic>
+                      <a:nvPicPr>
+                        <a:cNvPr id="13" name="Picture 4" descr="http://www.tech-wiz.co.in/wp-content/uploads/2013/10/SPST-Switch.jpg"/>
+                        <a:cNvPicPr>
+                          <a:picLocks noChangeAspect="1" noChangeArrowheads="1"/>
+                        </a:cNvPicPr>
+                      </a:nvPicPr>
+                      <a:blipFill>
+                        <a:blip r:embed="rId18" cstate="print"/>
+                        <a:srcRect l="26786" r="27678"/>
+                        <a:stretch>
+                          <a:fillRect/>
+                        </a:stretch>
+                      </a:blipFill>
+                      <a:spPr bwMode="auto">
+                        <a:xfrm>
+                          <a:off x="6010275" y="219074"/>
+                          <a:ext cx="636133" cy="1047749"/>
+                        </a:xfrm>
+                        <a:prstGeom prst="rect">
+                          <a:avLst/>
+                        </a:prstGeom>
+                        <a:noFill/>
+                      </a:spPr>
+                    </a:pic>
+                    <a:pic>
+                      <a:nvPicPr>
+                        <a:cNvPr id="14" name="Picture 3"/>
+                        <a:cNvPicPr>
+                          <a:picLocks noChangeAspect="1" noChangeArrowheads="1"/>
+                        </a:cNvPicPr>
+                      </a:nvPicPr>
+                      <a:blipFill>
+                        <a:blip r:embed="rId19" cstate="print"/>
+                        <a:srcRect l="30141" t="12250" r="30329" b="9500"/>
+                        <a:stretch>
+                          <a:fillRect/>
+                        </a:stretch>
+                      </a:blipFill>
+                      <a:spPr bwMode="auto">
+                        <a:xfrm>
+                          <a:off x="6838951" y="0"/>
+                          <a:ext cx="1238250" cy="1841198"/>
+                        </a:xfrm>
+                        <a:prstGeom prst="rect">
+                          <a:avLst/>
+                        </a:prstGeom>
+                        <a:noFill/>
+                        <a:ln w="1">
+                          <a:noFill/>
+                          <a:miter lim="800000"/>
+                          <a:headEnd/>
+                          <a:tailEnd type="none" w="med" len="med"/>
+                        </a:ln>
+                        <a:effectLst/>
+                      </a:spPr>
+                    </a:pic>
+                    <a:pic>
+                      <a:nvPicPr>
+                        <a:cNvPr id="15" name="Picture 3" descr="Arduino IIC/I2C 1602黃綠液晶模組"/>
+                        <a:cNvPicPr>
+                          <a:picLocks noChangeAspect="1" noChangeArrowheads="1"/>
+                        </a:cNvPicPr>
+                      </a:nvPicPr>
+                      <a:blipFill>
+                        <a:blip r:embed="rId12" cstate="print"/>
+                        <a:srcRect t="20800" b="25600"/>
+                        <a:stretch>
+                          <a:fillRect/>
+                        </a:stretch>
+                      </a:blipFill>
+                      <a:spPr bwMode="auto">
+                        <a:xfrm>
+                          <a:off x="6076950" y="3086099"/>
+                          <a:ext cx="2381250" cy="1276350"/>
+                        </a:xfrm>
+                        <a:prstGeom prst="rect">
+                          <a:avLst/>
+                        </a:prstGeom>
+                        <a:noFill/>
+                      </a:spPr>
+                    </a:pic>
+                    <a:pic>
+                      <a:nvPicPr>
+                        <a:cNvPr id="1033" name="Picture 9"/>
+                        <a:cNvPicPr>
+                          <a:picLocks noChangeAspect="1" noChangeArrowheads="1"/>
+                        </a:cNvPicPr>
+                      </a:nvPicPr>
+                      <a:blipFill>
+                        <a:blip r:embed="rId20" cstate="print"/>
+                        <a:srcRect/>
+                        <a:stretch>
+                          <a:fillRect/>
+                        </a:stretch>
+                      </a:blipFill>
+                      <a:spPr bwMode="auto">
+                        <a:xfrm>
+                          <a:off x="2257425" y="561974"/>
+                          <a:ext cx="1895475" cy="590550"/>
+                        </a:xfrm>
+                        <a:prstGeom prst="rect">
+                          <a:avLst/>
+                        </a:prstGeom>
+                        <a:noFill/>
+                      </a:spPr>
+                    </a:pic>
+                    <a:cxnSp>
+                      <a:nvCxnSpPr>
+                        <a:cNvPr id="17" name="肘形接點 16"/>
+                        <a:cNvCxnSpPr/>
+                      </a:nvCxnSpPr>
+                      <a:spPr>
+                        <a:xfrm rot="16200000" flipH="1">
+                          <a:off x="2962274" y="1019173"/>
+                          <a:ext cx="828676" cy="581025"/>
+                        </a:xfrm>
+                        <a:prstGeom prst="bentConnector3">
+                          <a:avLst>
+                            <a:gd name="adj1" fmla="val 50000"/>
+                          </a:avLst>
+                        </a:prstGeom>
+                        <a:ln w="19050"/>
+                      </a:spPr>
+                      <a:style>
+                        <a:lnRef idx="1">
+                          <a:schemeClr val="accent1"/>
+                        </a:lnRef>
+                        <a:fillRef idx="0">
+                          <a:schemeClr val="accent1"/>
+                        </a:fillRef>
+                        <a:effectRef idx="0">
+                          <a:schemeClr val="accent1"/>
+                        </a:effectRef>
+                        <a:fontRef idx="minor">
+                          <a:schemeClr val="tx1"/>
+                        </a:fontRef>
+                      </a:style>
+                    </a:cxnSp>
+                    <a:cxnSp>
+                      <a:nvCxnSpPr>
+                        <a:cNvPr id="74" name="直線接點 73"/>
+                        <a:cNvCxnSpPr/>
+                      </a:nvCxnSpPr>
+                      <a:spPr>
+                        <a:xfrm>
+                          <a:off x="1085850" y="828674"/>
+                          <a:ext cx="0" cy="581025"/>
+                        </a:xfrm>
+                        <a:prstGeom prst="line">
+                          <a:avLst/>
+                        </a:prstGeom>
+                        <a:ln w="19050"/>
+                      </a:spPr>
+                      <a:style>
+                        <a:lnRef idx="1">
+                          <a:schemeClr val="accent1"/>
+                        </a:lnRef>
+                        <a:fillRef idx="0">
+                          <a:schemeClr val="accent1"/>
+                        </a:fillRef>
+                        <a:effectRef idx="0">
+                          <a:schemeClr val="accent1"/>
+                        </a:effectRef>
+                        <a:fontRef idx="minor">
+                          <a:schemeClr val="tx1"/>
+                        </a:fontRef>
+                      </a:style>
+                    </a:cxnSp>
+                    <a:cxnSp>
+                      <a:nvCxnSpPr>
+                        <a:cNvPr id="78" name="肘形接點 77"/>
+                        <a:cNvCxnSpPr/>
+                      </a:nvCxnSpPr>
+                      <a:spPr>
+                        <a:xfrm>
+                          <a:off x="1085850" y="1400174"/>
+                          <a:ext cx="2390775" cy="361950"/>
+                        </a:xfrm>
+                        <a:prstGeom prst="bentConnector3">
+                          <a:avLst>
+                            <a:gd name="adj1" fmla="val 100199"/>
+                          </a:avLst>
+                        </a:prstGeom>
+                        <a:ln w="19050"/>
+                      </a:spPr>
+                      <a:style>
+                        <a:lnRef idx="1">
+                          <a:schemeClr val="accent1"/>
+                        </a:lnRef>
+                        <a:fillRef idx="0">
+                          <a:schemeClr val="accent1"/>
+                        </a:fillRef>
+                        <a:effectRef idx="0">
+                          <a:schemeClr val="accent1"/>
+                        </a:effectRef>
+                        <a:fontRef idx="minor">
+                          <a:schemeClr val="tx1"/>
+                        </a:fontRef>
+                      </a:style>
+                    </a:cxnSp>
+                    <a:cxnSp>
+                      <a:nvCxnSpPr>
+                        <a:cNvPr id="81" name="肘形接點 80"/>
+                        <a:cNvCxnSpPr/>
+                      </a:nvCxnSpPr>
+                      <a:spPr>
+                        <a:xfrm rot="5400000">
+                          <a:off x="4090988" y="1281113"/>
+                          <a:ext cx="581027" cy="381001"/>
+                        </a:xfrm>
+                        <a:prstGeom prst="bentConnector3">
+                          <a:avLst>
+                            <a:gd name="adj1" fmla="val -17213"/>
+                          </a:avLst>
+                        </a:prstGeom>
+                        <a:ln w="19050"/>
+                      </a:spPr>
+                      <a:style>
+                        <a:lnRef idx="1">
+                          <a:schemeClr val="accent1"/>
+                        </a:lnRef>
+                        <a:fillRef idx="0">
+                          <a:schemeClr val="accent1"/>
+                        </a:fillRef>
+                        <a:effectRef idx="0">
+                          <a:schemeClr val="accent1"/>
+                        </a:effectRef>
+                        <a:fontRef idx="minor">
+                          <a:schemeClr val="tx1"/>
+                        </a:fontRef>
+                      </a:style>
+                    </a:cxnSp>
+                    <a:cxnSp>
+                      <a:nvCxnSpPr>
+                        <a:cNvPr id="86" name="肘形接點 85"/>
+                        <a:cNvCxnSpPr/>
+                      </a:nvCxnSpPr>
+                      <a:spPr>
+                        <a:xfrm rot="10800000" flipV="1">
+                          <a:off x="4352925" y="1323974"/>
+                          <a:ext cx="1085850" cy="419100"/>
+                        </a:xfrm>
+                        <a:prstGeom prst="bentConnector3">
+                          <a:avLst>
+                            <a:gd name="adj1" fmla="val 100877"/>
+                          </a:avLst>
+                        </a:prstGeom>
+                        <a:ln w="19050"/>
+                      </a:spPr>
+                      <a:style>
+                        <a:lnRef idx="1">
+                          <a:schemeClr val="accent1"/>
+                        </a:lnRef>
+                        <a:fillRef idx="0">
+                          <a:schemeClr val="accent1"/>
+                        </a:fillRef>
+                        <a:effectRef idx="0">
+                          <a:schemeClr val="accent1"/>
+                        </a:effectRef>
+                        <a:fontRef idx="minor">
+                          <a:schemeClr val="tx1"/>
+                        </a:fontRef>
+                      </a:style>
+                    </a:cxnSp>
+                    <a:cxnSp>
+                      <a:nvCxnSpPr>
+                        <a:cNvPr id="98" name="肘形接點 97"/>
+                        <a:cNvCxnSpPr/>
+                      </a:nvCxnSpPr>
+                      <a:spPr>
+                        <a:xfrm flipV="1">
+                          <a:off x="4543425" y="1428749"/>
+                          <a:ext cx="1628775" cy="314325"/>
+                        </a:xfrm>
+                        <a:prstGeom prst="bentConnector3">
+                          <a:avLst>
+                            <a:gd name="adj1" fmla="val -292"/>
+                          </a:avLst>
+                        </a:prstGeom>
+                        <a:ln w="19050"/>
+                      </a:spPr>
+                      <a:style>
+                        <a:lnRef idx="1">
+                          <a:schemeClr val="accent1"/>
+                        </a:lnRef>
+                        <a:fillRef idx="0">
+                          <a:schemeClr val="accent1"/>
+                        </a:fillRef>
+                        <a:effectRef idx="0">
+                          <a:schemeClr val="accent1"/>
+                        </a:effectRef>
+                        <a:fontRef idx="minor">
+                          <a:schemeClr val="tx1"/>
+                        </a:fontRef>
+                      </a:style>
+                    </a:cxnSp>
+                    <a:cxnSp>
+                      <a:nvCxnSpPr>
+                        <a:cNvPr id="101" name="直線接點 100"/>
+                        <a:cNvCxnSpPr/>
+                      </a:nvCxnSpPr>
+                      <a:spPr>
+                        <a:xfrm flipV="1">
+                          <a:off x="6172200" y="1162049"/>
+                          <a:ext cx="0" cy="266700"/>
+                        </a:xfrm>
+                        <a:prstGeom prst="line">
+                          <a:avLst/>
+                        </a:prstGeom>
+                        <a:ln w="19050"/>
+                      </a:spPr>
+                      <a:style>
+                        <a:lnRef idx="1">
+                          <a:schemeClr val="accent1"/>
+                        </a:lnRef>
+                        <a:fillRef idx="0">
+                          <a:schemeClr val="accent1"/>
+                        </a:fillRef>
+                        <a:effectRef idx="0">
+                          <a:schemeClr val="accent1"/>
+                        </a:effectRef>
+                        <a:fontRef idx="minor">
+                          <a:schemeClr val="tx1"/>
+                        </a:fontRef>
+                      </a:style>
+                    </a:cxnSp>
+                    <a:cxnSp>
+                      <a:nvCxnSpPr>
+                        <a:cNvPr id="103" name="肘形接點 102"/>
+                        <a:cNvCxnSpPr/>
+                      </a:nvCxnSpPr>
+                      <a:spPr>
+                        <a:xfrm flipV="1">
+                          <a:off x="4676775" y="1552574"/>
+                          <a:ext cx="2038350" cy="180975"/>
+                        </a:xfrm>
+                        <a:prstGeom prst="bentConnector3">
+                          <a:avLst>
+                            <a:gd name="adj1" fmla="val 0"/>
+                          </a:avLst>
+                        </a:prstGeom>
+                        <a:ln w="19050"/>
+                      </a:spPr>
+                      <a:style>
+                        <a:lnRef idx="1">
+                          <a:schemeClr val="accent1"/>
+                        </a:lnRef>
+                        <a:fillRef idx="0">
+                          <a:schemeClr val="accent1"/>
+                        </a:fillRef>
+                        <a:effectRef idx="0">
+                          <a:schemeClr val="accent1"/>
+                        </a:effectRef>
+                        <a:fontRef idx="minor">
+                          <a:schemeClr val="tx1"/>
+                        </a:fontRef>
+                      </a:style>
+                    </a:cxnSp>
+                    <a:cxnSp>
+                      <a:nvCxnSpPr>
+                        <a:cNvPr id="106" name="肘形接點 105"/>
+                        <a:cNvCxnSpPr/>
+                      </a:nvCxnSpPr>
+                      <a:spPr>
+                        <a:xfrm rot="5400000" flipH="1" flipV="1">
+                          <a:off x="6638926" y="762000"/>
+                          <a:ext cx="857249" cy="723900"/>
+                        </a:xfrm>
+                        <a:prstGeom prst="bentConnector3">
+                          <a:avLst>
+                            <a:gd name="adj1" fmla="val 98889"/>
+                          </a:avLst>
+                        </a:prstGeom>
+                        <a:ln w="19050"/>
+                      </a:spPr>
+                      <a:style>
+                        <a:lnRef idx="1">
+                          <a:schemeClr val="accent1"/>
+                        </a:lnRef>
+                        <a:fillRef idx="0">
+                          <a:schemeClr val="accent1"/>
+                        </a:fillRef>
+                        <a:effectRef idx="0">
+                          <a:schemeClr val="accent1"/>
+                        </a:effectRef>
+                        <a:fontRef idx="minor">
+                          <a:schemeClr val="tx1"/>
+                        </a:fontRef>
+                      </a:style>
+                    </a:cxnSp>
+                    <a:sp>
+                      <a:nvSpPr>
+                        <a:cNvPr id="112" name="文字方塊 111"/>
+                        <a:cNvSpPr txBox="1"/>
+                      </a:nvSpPr>
+                      <a:spPr>
+                        <a:xfrm>
+                          <a:off x="5715001" y="4048125"/>
+                          <a:ext cx="304800" cy="514350"/>
+                        </a:xfrm>
+                        <a:prstGeom prst="rect">
+                          <a:avLst/>
+                        </a:prstGeom>
+                        <a:solidFill>
+                          <a:schemeClr val="lt1"/>
+                        </a:solidFill>
+                        <a:ln w="9525" cmpd="sng">
+                          <a:solidFill>
+                            <a:schemeClr val="lt1">
+                              <a:shade val="50000"/>
+                            </a:schemeClr>
+                          </a:solidFill>
+                        </a:ln>
+                      </a:spPr>
+                      <a:txSp>
+                        <a:txBody>
+                          <a:bodyPr vertOverflow="clip" wrap="square" lIns="0" tIns="0" rIns="0" bIns="0" rtlCol="0" anchor="t"/>
+                          <a:lstStyle>
+                            <a:lvl1pPr marL="0" indent="0">
+                              <a:defRPr sz="1100">
+                                <a:solidFill>
+                                  <a:schemeClr val="dk1"/>
+                                </a:solidFill>
+                                <a:latin typeface="+mn-lt"/>
+                                <a:ea typeface="+mn-ea"/>
+                                <a:cs typeface="+mn-cs"/>
+                              </a:defRPr>
+                            </a:lvl1pPr>
+                            <a:lvl2pPr marL="457200" indent="0">
+                              <a:defRPr sz="1100">
+                                <a:solidFill>
+                                  <a:schemeClr val="dk1"/>
+                                </a:solidFill>
+                                <a:latin typeface="+mn-lt"/>
+                                <a:ea typeface="+mn-ea"/>
+                                <a:cs typeface="+mn-cs"/>
+                              </a:defRPr>
+                            </a:lvl2pPr>
+                            <a:lvl3pPr marL="914400" indent="0">
+                              <a:defRPr sz="1100">
+                                <a:solidFill>
+                                  <a:schemeClr val="dk1"/>
+                                </a:solidFill>
+                                <a:latin typeface="+mn-lt"/>
+                                <a:ea typeface="+mn-ea"/>
+                                <a:cs typeface="+mn-cs"/>
+                              </a:defRPr>
+                            </a:lvl3pPr>
+                            <a:lvl4pPr marL="1371600" indent="0">
+                              <a:defRPr sz="1100">
+                                <a:solidFill>
+                                  <a:schemeClr val="dk1"/>
+                                </a:solidFill>
+                                <a:latin typeface="+mn-lt"/>
+                                <a:ea typeface="+mn-ea"/>
+                                <a:cs typeface="+mn-cs"/>
+                              </a:defRPr>
+                            </a:lvl4pPr>
+                            <a:lvl5pPr marL="1828800" indent="0">
+                              <a:defRPr sz="1100">
+                                <a:solidFill>
+                                  <a:schemeClr val="dk1"/>
+                                </a:solidFill>
+                                <a:latin typeface="+mn-lt"/>
+                                <a:ea typeface="+mn-ea"/>
+                                <a:cs typeface="+mn-cs"/>
+                              </a:defRPr>
+                            </a:lvl5pPr>
+                            <a:lvl6pPr marL="2286000" indent="0">
+                              <a:defRPr sz="1100">
+                                <a:solidFill>
+                                  <a:schemeClr val="dk1"/>
+                                </a:solidFill>
+                                <a:latin typeface="+mn-lt"/>
+                                <a:ea typeface="+mn-ea"/>
+                                <a:cs typeface="+mn-cs"/>
+                              </a:defRPr>
+                            </a:lvl6pPr>
+                            <a:lvl7pPr marL="2743200" indent="0">
+                              <a:defRPr sz="1100">
+                                <a:solidFill>
+                                  <a:schemeClr val="dk1"/>
+                                </a:solidFill>
+                                <a:latin typeface="+mn-lt"/>
+                                <a:ea typeface="+mn-ea"/>
+                                <a:cs typeface="+mn-cs"/>
+                              </a:defRPr>
+                            </a:lvl7pPr>
+                            <a:lvl8pPr marL="3200400" indent="0">
+                              <a:defRPr sz="1100">
+                                <a:solidFill>
+                                  <a:schemeClr val="dk1"/>
+                                </a:solidFill>
+                                <a:latin typeface="+mn-lt"/>
+                                <a:ea typeface="+mn-ea"/>
+                                <a:cs typeface="+mn-cs"/>
+                              </a:defRPr>
+                            </a:lvl8pPr>
+                            <a:lvl9pPr marL="3657600" indent="0">
+                              <a:defRPr sz="1100">
+                                <a:solidFill>
+                                  <a:schemeClr val="dk1"/>
+                                </a:solidFill>
+                                <a:latin typeface="+mn-lt"/>
+                                <a:ea typeface="+mn-ea"/>
+                                <a:cs typeface="+mn-cs"/>
+                              </a:defRPr>
+                            </a:lvl9pPr>
+                          </a:lstStyle>
+                          <a:p>
+                            <a:pPr>
+                              <a:lnSpc>
+                                <a:spcPts val="1000"/>
+                              </a:lnSpc>
+                            </a:pPr>
+                            <a:r>
+                              <a:rPr lang="en-US" altLang="zh-TW" sz="1100"/>
+                              <a:t>GND</a:t>
+                            </a:r>
+                          </a:p>
+                          <a:p>
+                            <a:pPr>
+                              <a:lnSpc>
+                                <a:spcPts val="1000"/>
+                              </a:lnSpc>
+                            </a:pPr>
+                            <a:r>
+                              <a:rPr lang="en-US" altLang="zh-TW" sz="1100"/>
+                              <a:t>VCC</a:t>
+                            </a:r>
+                          </a:p>
+                          <a:p>
+                            <a:pPr>
+                              <a:lnSpc>
+                                <a:spcPts val="1000"/>
+                              </a:lnSpc>
+                            </a:pPr>
+                            <a:r>
+                              <a:rPr lang="en-US" altLang="zh-TW" sz="1100"/>
+                              <a:t>SDA</a:t>
+                            </a:r>
+                          </a:p>
+                          <a:p>
+                            <a:pPr>
+                              <a:lnSpc>
+                                <a:spcPts val="1000"/>
+                              </a:lnSpc>
+                            </a:pPr>
+                            <a:r>
+                              <a:rPr lang="en-US" altLang="zh-TW" sz="1100"/>
+                              <a:t>SCL</a:t>
+                            </a:r>
+                            <a:endParaRPr lang="zh-TW" altLang="en-US" sz="1100"/>
+                          </a:p>
+                        </a:txBody>
+                        <a:useSpRect/>
+                      </a:txSp>
+                      <a:style>
+                        <a:lnRef idx="0">
+                          <a:scrgbClr r="0" g="0" b="0"/>
+                        </a:lnRef>
+                        <a:fillRef idx="0">
+                          <a:scrgbClr r="0" g="0" b="0"/>
+                        </a:fillRef>
+                        <a:effectRef idx="0">
+                          <a:scrgbClr r="0" g="0" b="0"/>
+                        </a:effectRef>
+                        <a:fontRef idx="minor">
+                          <a:schemeClr val="dk1"/>
+                        </a:fontRef>
+                      </a:style>
+                    </a:sp>
+                    <a:cxnSp>
+                      <a:nvCxnSpPr>
+                        <a:cNvPr id="114" name="肘形接點 113"/>
+                        <a:cNvCxnSpPr/>
+                      </a:nvCxnSpPr>
+                      <a:spPr>
+                        <a:xfrm flipV="1">
+                          <a:off x="4886325" y="971549"/>
+                          <a:ext cx="2257425" cy="1104900"/>
+                        </a:xfrm>
+                        <a:prstGeom prst="bentConnector3">
+                          <a:avLst>
+                            <a:gd name="adj1" fmla="val 83755"/>
+                          </a:avLst>
+                        </a:prstGeom>
+                        <a:ln w="19050">
+                          <a:solidFill>
+                            <a:srgbClr val="FF0000"/>
+                          </a:solidFill>
+                        </a:ln>
+                      </a:spPr>
+                      <a:style>
+                        <a:lnRef idx="1">
+                          <a:schemeClr val="accent1"/>
+                        </a:lnRef>
+                        <a:fillRef idx="0">
+                          <a:schemeClr val="accent1"/>
+                        </a:fillRef>
+                        <a:effectRef idx="0">
+                          <a:schemeClr val="accent1"/>
+                        </a:effectRef>
+                        <a:fontRef idx="minor">
+                          <a:schemeClr val="tx1"/>
+                        </a:fontRef>
+                      </a:style>
+                    </a:cxnSp>
+                    <a:cxnSp>
+                      <a:nvCxnSpPr>
+                        <a:cNvPr id="121" name="肘形接點 120"/>
+                        <a:cNvCxnSpPr/>
+                      </a:nvCxnSpPr>
+                      <a:spPr>
+                        <a:xfrm rot="16200000" flipH="1">
+                          <a:off x="2309812" y="1119187"/>
+                          <a:ext cx="2200277" cy="1466850"/>
+                        </a:xfrm>
+                        <a:prstGeom prst="bentConnector3">
+                          <a:avLst>
+                            <a:gd name="adj1" fmla="val 53896"/>
+                          </a:avLst>
+                        </a:prstGeom>
+                        <a:ln w="19050">
+                          <a:solidFill>
+                            <a:srgbClr val="00B050"/>
+                          </a:solidFill>
+                        </a:ln>
+                      </a:spPr>
+                      <a:style>
+                        <a:lnRef idx="1">
+                          <a:schemeClr val="accent1"/>
+                        </a:lnRef>
+                        <a:fillRef idx="0">
+                          <a:schemeClr val="accent1"/>
+                        </a:fillRef>
+                        <a:effectRef idx="0">
+                          <a:schemeClr val="accent1"/>
+                        </a:effectRef>
+                        <a:fontRef idx="minor">
+                          <a:schemeClr val="tx1"/>
+                        </a:fontRef>
+                      </a:style>
+                    </a:cxnSp>
+                    <a:cxnSp>
+                      <a:nvCxnSpPr>
+                        <a:cNvPr id="142" name="直線接點 141"/>
+                        <a:cNvCxnSpPr/>
+                      </a:nvCxnSpPr>
+                      <a:spPr>
+                        <a:xfrm>
+                          <a:off x="1228725" y="866774"/>
+                          <a:ext cx="0" cy="1971675"/>
+                        </a:xfrm>
+                        <a:prstGeom prst="line">
+                          <a:avLst/>
+                        </a:prstGeom>
+                        <a:ln w="19050">
+                          <a:solidFill>
+                            <a:srgbClr val="00B050"/>
+                          </a:solidFill>
+                        </a:ln>
+                      </a:spPr>
+                      <a:style>
+                        <a:lnRef idx="1">
+                          <a:schemeClr val="accent1"/>
+                        </a:lnRef>
+                        <a:fillRef idx="0">
+                          <a:schemeClr val="accent1"/>
+                        </a:fillRef>
+                        <a:effectRef idx="0">
+                          <a:schemeClr val="accent1"/>
+                        </a:effectRef>
+                        <a:fontRef idx="minor">
+                          <a:schemeClr val="tx1"/>
+                        </a:fontRef>
+                      </a:style>
+                    </a:cxnSp>
+                    <a:cxnSp>
+                      <a:nvCxnSpPr>
+                        <a:cNvPr id="144" name="肘形接點 143"/>
+                        <a:cNvCxnSpPr/>
+                      </a:nvCxnSpPr>
+                      <a:spPr>
+                        <a:xfrm>
+                          <a:off x="1219200" y="2838449"/>
+                          <a:ext cx="2762250" cy="133350"/>
+                        </a:xfrm>
+                        <a:prstGeom prst="bentConnector3">
+                          <a:avLst>
+                            <a:gd name="adj1" fmla="val 100690"/>
+                          </a:avLst>
+                        </a:prstGeom>
+                        <a:ln w="19050">
+                          <a:solidFill>
+                            <a:srgbClr val="00B050"/>
+                          </a:solidFill>
+                        </a:ln>
+                      </a:spPr>
+                      <a:style>
+                        <a:lnRef idx="1">
+                          <a:schemeClr val="accent1"/>
+                        </a:lnRef>
+                        <a:fillRef idx="0">
+                          <a:schemeClr val="accent1"/>
+                        </a:fillRef>
+                        <a:effectRef idx="0">
+                          <a:schemeClr val="accent1"/>
+                        </a:effectRef>
+                        <a:fontRef idx="minor">
+                          <a:schemeClr val="tx1"/>
+                        </a:fontRef>
+                      </a:style>
+                    </a:cxnSp>
+                    <a:cxnSp>
+                      <a:nvCxnSpPr>
+                        <a:cNvPr id="147" name="直線接點 146"/>
+                        <a:cNvCxnSpPr/>
+                      </a:nvCxnSpPr>
+                      <a:spPr>
+                        <a:xfrm flipH="1">
+                          <a:off x="4314825" y="1200149"/>
+                          <a:ext cx="542925" cy="1733550"/>
+                        </a:xfrm>
+                        <a:prstGeom prst="line">
+                          <a:avLst/>
+                        </a:prstGeom>
+                        <a:ln w="19050">
+                          <a:solidFill>
+                            <a:srgbClr val="00B050"/>
+                          </a:solidFill>
+                        </a:ln>
+                      </a:spPr>
+                      <a:style>
+                        <a:lnRef idx="1">
+                          <a:schemeClr val="accent1"/>
+                        </a:lnRef>
+                        <a:fillRef idx="0">
+                          <a:schemeClr val="accent1"/>
+                        </a:fillRef>
+                        <a:effectRef idx="0">
+                          <a:schemeClr val="accent1"/>
+                        </a:effectRef>
+                        <a:fontRef idx="minor">
+                          <a:schemeClr val="tx1"/>
+                        </a:fontRef>
+                      </a:style>
+                    </a:cxnSp>
+                    <a:cxnSp>
+                      <a:nvCxnSpPr>
+                        <a:cNvPr id="149" name="直線接點 148"/>
+                        <a:cNvCxnSpPr/>
+                      </a:nvCxnSpPr>
+                      <a:spPr>
+                        <a:xfrm flipH="1">
+                          <a:off x="4467225" y="1162049"/>
+                          <a:ext cx="1285875" cy="1762125"/>
+                        </a:xfrm>
+                        <a:prstGeom prst="line">
+                          <a:avLst/>
+                        </a:prstGeom>
+                        <a:ln w="19050">
+                          <a:solidFill>
+                            <a:srgbClr val="00B050"/>
+                          </a:solidFill>
+                        </a:ln>
+                      </a:spPr>
+                      <a:style>
+                        <a:lnRef idx="1">
+                          <a:schemeClr val="accent1"/>
+                        </a:lnRef>
+                        <a:fillRef idx="0">
+                          <a:schemeClr val="accent1"/>
+                        </a:fillRef>
+                        <a:effectRef idx="0">
+                          <a:schemeClr val="accent1"/>
+                        </a:effectRef>
+                        <a:fontRef idx="minor">
+                          <a:schemeClr val="tx1"/>
+                        </a:fontRef>
+                      </a:style>
+                    </a:cxnSp>
+                    <a:cxnSp>
+                      <a:nvCxnSpPr>
+                        <a:cNvPr id="151" name="直線接點 150"/>
+                        <a:cNvCxnSpPr/>
+                      </a:nvCxnSpPr>
+                      <a:spPr>
+                        <a:xfrm>
+                          <a:off x="6524625" y="1142999"/>
+                          <a:ext cx="0" cy="1752600"/>
+                        </a:xfrm>
+                        <a:prstGeom prst="line">
+                          <a:avLst/>
+                        </a:prstGeom>
+                        <a:ln w="19050">
+                          <a:solidFill>
+                            <a:srgbClr val="00B050"/>
+                          </a:solidFill>
+                        </a:ln>
+                      </a:spPr>
+                      <a:style>
+                        <a:lnRef idx="1">
+                          <a:schemeClr val="accent1"/>
+                        </a:lnRef>
+                        <a:fillRef idx="0">
+                          <a:schemeClr val="accent1"/>
+                        </a:fillRef>
+                        <a:effectRef idx="0">
+                          <a:schemeClr val="accent1"/>
+                        </a:effectRef>
+                        <a:fontRef idx="minor">
+                          <a:schemeClr val="tx1"/>
+                        </a:fontRef>
+                      </a:style>
+                    </a:cxnSp>
+                    <a:cxnSp>
+                      <a:nvCxnSpPr>
+                        <a:cNvPr id="153" name="肘形接點 152"/>
+                        <a:cNvCxnSpPr/>
+                      </a:nvCxnSpPr>
+                      <a:spPr>
+                        <a:xfrm rot="10800000" flipV="1">
+                          <a:off x="4581525" y="2876549"/>
+                          <a:ext cx="1943100" cy="76200"/>
+                        </a:xfrm>
+                        <a:prstGeom prst="bentConnector3">
+                          <a:avLst>
+                            <a:gd name="adj1" fmla="val 100000"/>
+                          </a:avLst>
+                        </a:prstGeom>
+                        <a:ln w="19050">
+                          <a:solidFill>
+                            <a:srgbClr val="00B050"/>
+                          </a:solidFill>
+                        </a:ln>
+                      </a:spPr>
+                      <a:style>
+                        <a:lnRef idx="1">
+                          <a:schemeClr val="accent1"/>
+                        </a:lnRef>
+                        <a:fillRef idx="0">
+                          <a:schemeClr val="accent1"/>
+                        </a:fillRef>
+                        <a:effectRef idx="0">
+                          <a:schemeClr val="accent1"/>
+                        </a:effectRef>
+                        <a:fontRef idx="minor">
+                          <a:schemeClr val="tx1"/>
+                        </a:fontRef>
+                      </a:style>
+                    </a:cxnSp>
+                    <a:cxnSp>
+                      <a:nvCxnSpPr>
+                        <a:cNvPr id="156" name="直線接點 155"/>
+                        <a:cNvCxnSpPr/>
+                      </a:nvCxnSpPr>
+                      <a:spPr>
+                        <a:xfrm>
+                          <a:off x="4733925" y="2962274"/>
+                          <a:ext cx="3324225" cy="0"/>
+                        </a:xfrm>
+                        <a:prstGeom prst="line">
+                          <a:avLst/>
+                        </a:prstGeom>
+                        <a:ln w="19050">
+                          <a:solidFill>
+                            <a:srgbClr val="00B050"/>
+                          </a:solidFill>
+                        </a:ln>
+                      </a:spPr>
+                      <a:style>
+                        <a:lnRef idx="1">
+                          <a:schemeClr val="accent1"/>
+                        </a:lnRef>
+                        <a:fillRef idx="0">
+                          <a:schemeClr val="accent1"/>
+                        </a:fillRef>
+                        <a:effectRef idx="0">
+                          <a:schemeClr val="accent1"/>
+                        </a:effectRef>
+                        <a:fontRef idx="minor">
+                          <a:schemeClr val="tx1"/>
+                        </a:fontRef>
+                      </a:style>
+                    </a:cxnSp>
+                    <a:cxnSp>
+                      <a:nvCxnSpPr>
+                        <a:cNvPr id="158" name="肘形接點 157"/>
+                        <a:cNvCxnSpPr/>
+                      </a:nvCxnSpPr>
+                      <a:spPr>
+                        <a:xfrm rot="16200000" flipV="1">
+                          <a:off x="6877051" y="1809749"/>
+                          <a:ext cx="1990725" cy="314325"/>
+                        </a:xfrm>
+                        <a:prstGeom prst="bentConnector3">
+                          <a:avLst>
+                            <a:gd name="adj1" fmla="val 100718"/>
+                          </a:avLst>
+                        </a:prstGeom>
+                        <a:ln w="19050">
+                          <a:solidFill>
+                            <a:srgbClr val="00B050"/>
+                          </a:solidFill>
+                        </a:ln>
+                      </a:spPr>
+                      <a:style>
+                        <a:lnRef idx="1">
+                          <a:schemeClr val="accent1"/>
+                        </a:lnRef>
+                        <a:fillRef idx="0">
+                          <a:schemeClr val="accent1"/>
+                        </a:fillRef>
+                        <a:effectRef idx="0">
+                          <a:schemeClr val="accent1"/>
+                        </a:effectRef>
+                        <a:fontRef idx="minor">
+                          <a:schemeClr val="tx1"/>
+                        </a:fontRef>
+                      </a:style>
+                    </a:cxnSp>
+                    <a:cxnSp>
+                      <a:nvCxnSpPr>
+                        <a:cNvPr id="161" name="肘形接點 160"/>
+                        <a:cNvCxnSpPr/>
+                      </a:nvCxnSpPr>
+                      <a:spPr>
+                        <a:xfrm flipV="1">
+                          <a:off x="1257300" y="266699"/>
+                          <a:ext cx="6972300" cy="352425"/>
+                        </a:xfrm>
+                        <a:prstGeom prst="bentConnector3">
+                          <a:avLst>
+                            <a:gd name="adj1" fmla="val 0"/>
+                          </a:avLst>
+                        </a:prstGeom>
+                        <a:ln w="19050">
+                          <a:solidFill>
+                            <a:srgbClr val="FFC000"/>
+                          </a:solidFill>
+                        </a:ln>
+                      </a:spPr>
+                      <a:style>
+                        <a:lnRef idx="1">
+                          <a:schemeClr val="accent1"/>
+                        </a:lnRef>
+                        <a:fillRef idx="0">
+                          <a:schemeClr val="accent1"/>
+                        </a:fillRef>
+                        <a:effectRef idx="0">
+                          <a:schemeClr val="accent1"/>
+                        </a:effectRef>
+                        <a:fontRef idx="minor">
+                          <a:schemeClr val="tx1"/>
+                        </a:fontRef>
+                      </a:style>
+                    </a:cxnSp>
+                    <a:cxnSp>
+                      <a:nvCxnSpPr>
+                        <a:cNvPr id="164" name="肘形接點 163"/>
+                        <a:cNvCxnSpPr/>
+                      </a:nvCxnSpPr>
+                      <a:spPr>
+                        <a:xfrm rot="5400000" flipH="1" flipV="1">
+                          <a:off x="7505700" y="447673"/>
+                          <a:ext cx="923927" cy="542927"/>
+                        </a:xfrm>
+                        <a:prstGeom prst="bentConnector3">
+                          <a:avLst>
+                            <a:gd name="adj1" fmla="val -515"/>
+                          </a:avLst>
+                        </a:prstGeom>
+                        <a:ln w="19050">
+                          <a:solidFill>
+                            <a:srgbClr val="FFC000"/>
+                          </a:solidFill>
+                        </a:ln>
+                      </a:spPr>
+                      <a:style>
+                        <a:lnRef idx="1">
+                          <a:schemeClr val="accent1"/>
+                        </a:lnRef>
+                        <a:fillRef idx="0">
+                          <a:schemeClr val="accent1"/>
+                        </a:fillRef>
+                        <a:effectRef idx="0">
+                          <a:schemeClr val="accent1"/>
+                        </a:effectRef>
+                        <a:fontRef idx="minor">
+                          <a:schemeClr val="tx1"/>
+                        </a:fontRef>
+                      </a:style>
+                    </a:cxnSp>
+                    <a:cxnSp>
+                      <a:nvCxnSpPr>
+                        <a:cNvPr id="173" name="直線接點 172"/>
+                        <a:cNvCxnSpPr/>
+                      </a:nvCxnSpPr>
+                      <a:spPr>
+                        <a:xfrm>
+                          <a:off x="3419475" y="3505199"/>
+                          <a:ext cx="0" cy="1104900"/>
+                        </a:xfrm>
+                        <a:prstGeom prst="line">
+                          <a:avLst/>
+                        </a:prstGeom>
+                        <a:ln w="19050">
+                          <a:solidFill>
+                            <a:srgbClr val="FFC000"/>
+                          </a:solidFill>
+                        </a:ln>
+                      </a:spPr>
+                      <a:style>
+                        <a:lnRef idx="1">
+                          <a:schemeClr val="accent1"/>
+                        </a:lnRef>
+                        <a:fillRef idx="0">
+                          <a:schemeClr val="accent1"/>
+                        </a:fillRef>
+                        <a:effectRef idx="0">
+                          <a:schemeClr val="accent1"/>
+                        </a:effectRef>
+                        <a:fontRef idx="minor">
+                          <a:schemeClr val="tx1"/>
+                        </a:fontRef>
+                      </a:style>
+                    </a:cxnSp>
+                    <a:cxnSp>
+                      <a:nvCxnSpPr>
+                        <a:cNvPr id="175" name="圖案 174"/>
+                        <a:cNvCxnSpPr/>
+                      </a:nvCxnSpPr>
+                      <a:spPr>
+                        <a:xfrm flipV="1">
+                          <a:off x="3419475" y="4352925"/>
+                          <a:ext cx="1695449" cy="257174"/>
+                        </a:xfrm>
+                        <a:prstGeom prst="bentConnector3">
+                          <a:avLst>
+                            <a:gd name="adj1" fmla="val 99438"/>
+                          </a:avLst>
+                        </a:prstGeom>
+                        <a:ln w="19050">
+                          <a:solidFill>
+                            <a:srgbClr val="FFC000"/>
+                          </a:solidFill>
+                        </a:ln>
+                      </a:spPr>
+                      <a:style>
+                        <a:lnRef idx="1">
+                          <a:schemeClr val="accent1"/>
+                        </a:lnRef>
+                        <a:fillRef idx="0">
+                          <a:schemeClr val="accent1"/>
+                        </a:fillRef>
+                        <a:effectRef idx="0">
+                          <a:schemeClr val="accent1"/>
+                        </a:effectRef>
+                        <a:fontRef idx="minor">
+                          <a:schemeClr val="tx1"/>
+                        </a:fontRef>
+                      </a:style>
+                    </a:cxnSp>
+                    <a:cxnSp>
+                      <a:nvCxnSpPr>
+                        <a:cNvPr id="184" name="直線接點 183"/>
+                        <a:cNvCxnSpPr/>
+                      </a:nvCxnSpPr>
+                      <a:spPr>
+                        <a:xfrm flipH="1" flipV="1">
+                          <a:off x="3409950" y="3400424"/>
+                          <a:ext cx="2543175" cy="371475"/>
+                        </a:xfrm>
+                        <a:prstGeom prst="line">
+                          <a:avLst/>
+                        </a:prstGeom>
+                        <a:ln w="19050">
+                          <a:solidFill>
+                            <a:srgbClr val="FFC000"/>
+                          </a:solidFill>
+                        </a:ln>
+                      </a:spPr>
+                      <a:style>
+                        <a:lnRef idx="1">
+                          <a:schemeClr val="accent1"/>
+                        </a:lnRef>
+                        <a:fillRef idx="0">
+                          <a:schemeClr val="accent1"/>
+                        </a:fillRef>
+                        <a:effectRef idx="0">
+                          <a:schemeClr val="accent1"/>
+                        </a:effectRef>
+                        <a:fontRef idx="minor">
+                          <a:schemeClr val="tx1"/>
+                        </a:fontRef>
+                      </a:style>
+                    </a:cxnSp>
+                    <a:cxnSp>
+                      <a:nvCxnSpPr>
+                        <a:cNvPr id="187" name="肘形接點 186"/>
+                        <a:cNvCxnSpPr/>
+                      </a:nvCxnSpPr>
+                      <a:spPr>
+                        <a:xfrm>
+                          <a:off x="3371850" y="1000124"/>
+                          <a:ext cx="3752850" cy="238125"/>
+                        </a:xfrm>
+                        <a:prstGeom prst="bentConnector3">
+                          <a:avLst>
+                            <a:gd name="adj1" fmla="val 0"/>
+                          </a:avLst>
+                        </a:prstGeom>
+                        <a:ln w="19050">
+                          <a:solidFill>
+                            <a:srgbClr val="FFC000"/>
+                          </a:solidFill>
+                        </a:ln>
+                      </a:spPr>
+                      <a:style>
+                        <a:lnRef idx="1">
+                          <a:schemeClr val="accent1"/>
+                        </a:lnRef>
+                        <a:fillRef idx="0">
+                          <a:schemeClr val="accent1"/>
+                        </a:fillRef>
+                        <a:effectRef idx="0">
+                          <a:schemeClr val="accent1"/>
+                        </a:effectRef>
+                        <a:fontRef idx="minor">
+                          <a:schemeClr val="tx1"/>
+                        </a:fontRef>
+                      </a:style>
+                    </a:cxnSp>
+                    <a:cxnSp>
+                      <a:nvCxnSpPr>
+                        <a:cNvPr id="190" name="直線接點 189"/>
+                        <a:cNvCxnSpPr/>
+                      </a:nvCxnSpPr>
+                      <a:spPr>
+                        <a:xfrm>
+                          <a:off x="3448050" y="3238499"/>
+                          <a:ext cx="4152900" cy="0"/>
+                        </a:xfrm>
+                        <a:prstGeom prst="line">
+                          <a:avLst/>
+                        </a:prstGeom>
+                        <a:ln w="19050">
+                          <a:solidFill>
+                            <a:srgbClr val="FFC000"/>
+                          </a:solidFill>
+                        </a:ln>
+                      </a:spPr>
+                      <a:style>
+                        <a:lnRef idx="1">
+                          <a:schemeClr val="accent1"/>
+                        </a:lnRef>
+                        <a:fillRef idx="0">
+                          <a:schemeClr val="accent1"/>
+                        </a:fillRef>
+                        <a:effectRef idx="0">
+                          <a:schemeClr val="accent1"/>
+                        </a:effectRef>
+                        <a:fontRef idx="minor">
+                          <a:schemeClr val="tx1"/>
+                        </a:fontRef>
+                      </a:style>
+                    </a:cxnSp>
+                    <a:cxnSp>
+                      <a:nvCxnSpPr>
+                        <a:cNvPr id="192" name="肘形接點 191"/>
+                        <a:cNvCxnSpPr/>
+                      </a:nvCxnSpPr>
+                      <a:spPr>
+                        <a:xfrm rot="16200000" flipH="1">
+                          <a:off x="6505579" y="2162175"/>
+                          <a:ext cx="2038347" cy="133349"/>
+                        </a:xfrm>
+                        <a:prstGeom prst="bentConnector3">
+                          <a:avLst>
+                            <a:gd name="adj1" fmla="val -2804"/>
+                          </a:avLst>
+                        </a:prstGeom>
+                        <a:ln w="19050">
+                          <a:solidFill>
+                            <a:srgbClr val="FFC000"/>
+                          </a:solidFill>
+                        </a:ln>
+                      </a:spPr>
+                      <a:style>
+                        <a:lnRef idx="1">
+                          <a:schemeClr val="accent1"/>
+                        </a:lnRef>
+                        <a:fillRef idx="0">
+                          <a:schemeClr val="accent1"/>
+                        </a:fillRef>
+                        <a:effectRef idx="0">
+                          <a:schemeClr val="accent1"/>
+                        </a:effectRef>
+                        <a:fontRef idx="minor">
+                          <a:schemeClr val="tx1"/>
+                        </a:fontRef>
+                      </a:style>
+                    </a:cxnSp>
+                    <a:cxnSp>
+                      <a:nvCxnSpPr>
+                        <a:cNvPr id="200" name="肘形接點 199"/>
+                        <a:cNvCxnSpPr/>
+                      </a:nvCxnSpPr>
+                      <a:spPr>
+                        <a:xfrm>
+                          <a:off x="2819400" y="1009649"/>
+                          <a:ext cx="4314825" cy="457200"/>
+                        </a:xfrm>
+                        <a:prstGeom prst="bentConnector3">
+                          <a:avLst>
+                            <a:gd name="adj1" fmla="val -110"/>
+                          </a:avLst>
+                        </a:prstGeom>
+                        <a:ln w="19050">
+                          <a:solidFill>
+                            <a:srgbClr val="7030A0"/>
+                          </a:solidFill>
+                        </a:ln>
+                      </a:spPr>
+                      <a:style>
+                        <a:lnRef idx="1">
+                          <a:schemeClr val="accent1"/>
+                        </a:lnRef>
+                        <a:fillRef idx="0">
+                          <a:schemeClr val="accent1"/>
+                        </a:fillRef>
+                        <a:effectRef idx="0">
+                          <a:schemeClr val="accent1"/>
+                        </a:effectRef>
+                        <a:fontRef idx="minor">
+                          <a:schemeClr val="tx1"/>
+                        </a:fontRef>
+                      </a:style>
+                    </a:cxnSp>
+                    <a:cxnSp>
+                      <a:nvCxnSpPr>
+                        <a:cNvPr id="50" name="圖案 49"/>
+                        <a:cNvCxnSpPr/>
+                      </a:nvCxnSpPr>
+                      <a:spPr>
+                        <a:xfrm rot="5400000" flipH="1" flipV="1">
+                          <a:off x="4659211" y="-3446563"/>
+                          <a:ext cx="447676" cy="7607501"/>
+                        </a:xfrm>
+                        <a:prstGeom prst="bentConnector2">
+                          <a:avLst/>
+                        </a:prstGeom>
+                        <a:ln w="19050">
+                          <a:solidFill>
+                            <a:srgbClr val="7030A0"/>
+                          </a:solidFill>
+                        </a:ln>
+                      </a:spPr>
+                      <a:style>
+                        <a:lnRef idx="1">
+                          <a:schemeClr val="accent1"/>
+                        </a:lnRef>
+                        <a:fillRef idx="0">
+                          <a:schemeClr val="accent1"/>
+                        </a:fillRef>
+                        <a:effectRef idx="0">
+                          <a:schemeClr val="accent1"/>
+                        </a:effectRef>
+                        <a:fontRef idx="minor">
+                          <a:schemeClr val="tx1"/>
+                        </a:fontRef>
+                      </a:style>
+                    </a:cxnSp>
+                    <a:cxnSp>
+                      <a:nvCxnSpPr>
+                        <a:cNvPr id="52" name="肘形接點 51"/>
+                        <a:cNvCxnSpPr/>
+                      </a:nvCxnSpPr>
+                      <a:spPr>
+                        <a:xfrm rot="5400000">
+                          <a:off x="7534275" y="285749"/>
+                          <a:ext cx="1314450" cy="990600"/>
+                        </a:xfrm>
+                        <a:prstGeom prst="bentConnector3">
+                          <a:avLst>
+                            <a:gd name="adj1" fmla="val 100000"/>
+                          </a:avLst>
+                        </a:prstGeom>
+                        <a:ln w="19050">
+                          <a:solidFill>
+                            <a:srgbClr val="7030A0"/>
+                          </a:solidFill>
+                        </a:ln>
+                      </a:spPr>
+                      <a:style>
+                        <a:lnRef idx="1">
+                          <a:schemeClr val="accent1"/>
+                        </a:lnRef>
+                        <a:fillRef idx="0">
+                          <a:schemeClr val="accent1"/>
+                        </a:fillRef>
+                        <a:effectRef idx="0">
+                          <a:schemeClr val="accent1"/>
+                        </a:effectRef>
+                        <a:fontRef idx="minor">
+                          <a:schemeClr val="tx1"/>
+                        </a:fontRef>
+                      </a:style>
+                    </a:cxnSp>
+                    <a:cxnSp>
+                      <a:nvCxnSpPr>
+                        <a:cNvPr id="57" name="肘形接點 56"/>
+                        <a:cNvCxnSpPr/>
+                      </a:nvCxnSpPr>
+                      <a:spPr>
+                        <a:xfrm rot="10800000" flipV="1">
+                          <a:off x="3124201" y="1457324"/>
+                          <a:ext cx="4276725" cy="838200"/>
+                        </a:xfrm>
+                        <a:prstGeom prst="bentConnector3">
+                          <a:avLst>
+                            <a:gd name="adj1" fmla="val 111"/>
+                          </a:avLst>
+                        </a:prstGeom>
+                        <a:ln w="19050">
+                          <a:solidFill>
+                            <a:srgbClr val="7030A0"/>
+                          </a:solidFill>
+                        </a:ln>
+                      </a:spPr>
+                      <a:style>
+                        <a:lnRef idx="1">
+                          <a:schemeClr val="accent1"/>
+                        </a:lnRef>
+                        <a:fillRef idx="0">
+                          <a:schemeClr val="accent1"/>
+                        </a:fillRef>
+                        <a:effectRef idx="0">
+                          <a:schemeClr val="accent1"/>
+                        </a:effectRef>
+                        <a:fontRef idx="minor">
+                          <a:schemeClr val="tx1"/>
+                        </a:fontRef>
+                      </a:style>
+                    </a:cxnSp>
+                    <a:cxnSp>
+                      <a:nvCxnSpPr>
+                        <a:cNvPr id="60" name="直線接點 59"/>
+                        <a:cNvCxnSpPr/>
+                      </a:nvCxnSpPr>
+                      <a:spPr>
+                        <a:xfrm>
+                          <a:off x="3143250" y="2285999"/>
+                          <a:ext cx="0" cy="962025"/>
+                        </a:xfrm>
+                        <a:prstGeom prst="line">
+                          <a:avLst/>
+                        </a:prstGeom>
+                        <a:ln w="19050">
+                          <a:solidFill>
+                            <a:srgbClr val="7030A0"/>
+                          </a:solidFill>
+                        </a:ln>
+                      </a:spPr>
+                      <a:style>
+                        <a:lnRef idx="1">
+                          <a:schemeClr val="accent1"/>
+                        </a:lnRef>
+                        <a:fillRef idx="0">
+                          <a:schemeClr val="accent1"/>
+                        </a:fillRef>
+                        <a:effectRef idx="0">
+                          <a:schemeClr val="accent1"/>
+                        </a:effectRef>
+                        <a:fontRef idx="minor">
+                          <a:schemeClr val="tx1"/>
+                        </a:fontRef>
+                      </a:style>
+                    </a:cxnSp>
+                    <a:cxnSp>
+                      <a:nvCxnSpPr>
+                        <a:cNvPr id="62" name="直線接點 61"/>
+                        <a:cNvCxnSpPr/>
+                      </a:nvCxnSpPr>
+                      <a:spPr>
+                        <a:xfrm>
+                          <a:off x="3171825" y="3409949"/>
+                          <a:ext cx="2886075" cy="447675"/>
+                        </a:xfrm>
+                        <a:prstGeom prst="line">
+                          <a:avLst/>
+                        </a:prstGeom>
+                        <a:ln w="19050">
+                          <a:solidFill>
+                            <a:srgbClr val="7030A0"/>
+                          </a:solidFill>
+                        </a:ln>
+                      </a:spPr>
+                      <a:style>
+                        <a:lnRef idx="1">
+                          <a:schemeClr val="accent1"/>
+                        </a:lnRef>
+                        <a:fillRef idx="0">
+                          <a:schemeClr val="accent1"/>
+                        </a:fillRef>
+                        <a:effectRef idx="0">
+                          <a:schemeClr val="accent1"/>
+                        </a:effectRef>
+                        <a:fontRef idx="minor">
+                          <a:schemeClr val="tx1"/>
+                        </a:fontRef>
+                      </a:style>
+                    </a:cxnSp>
+                    <a:cxnSp>
+                      <a:nvCxnSpPr>
+                        <a:cNvPr id="64" name="肘形接點 63"/>
+                        <a:cNvCxnSpPr/>
+                      </a:nvCxnSpPr>
+                      <a:spPr>
+                        <a:xfrm>
+                          <a:off x="3133725" y="3552824"/>
+                          <a:ext cx="2133600" cy="1152525"/>
+                        </a:xfrm>
+                        <a:prstGeom prst="bentConnector3">
+                          <a:avLst>
+                            <a:gd name="adj1" fmla="val 0"/>
+                          </a:avLst>
+                        </a:prstGeom>
+                        <a:ln w="19050">
+                          <a:solidFill>
+                            <a:srgbClr val="7030A0"/>
+                          </a:solidFill>
+                        </a:ln>
+                      </a:spPr>
+                      <a:style>
+                        <a:lnRef idx="1">
+                          <a:schemeClr val="accent1"/>
+                        </a:lnRef>
+                        <a:fillRef idx="0">
+                          <a:schemeClr val="accent1"/>
+                        </a:fillRef>
+                        <a:effectRef idx="0">
+                          <a:schemeClr val="accent1"/>
+                        </a:effectRef>
+                        <a:fontRef idx="minor">
+                          <a:schemeClr val="tx1"/>
+                        </a:fontRef>
+                      </a:style>
+                    </a:cxnSp>
+                    <a:cxnSp>
+                      <a:nvCxnSpPr>
+                        <a:cNvPr id="67" name="直線接點 66"/>
+                        <a:cNvCxnSpPr/>
+                      </a:nvCxnSpPr>
+                      <a:spPr>
+                        <a:xfrm>
+                          <a:off x="5267325" y="4324349"/>
+                          <a:ext cx="0" cy="381000"/>
+                        </a:xfrm>
+                        <a:prstGeom prst="line">
+                          <a:avLst/>
+                        </a:prstGeom>
+                        <a:ln w="19050">
+                          <a:solidFill>
+                            <a:srgbClr val="7030A0"/>
+                          </a:solidFill>
+                        </a:ln>
+                      </a:spPr>
+                      <a:style>
+                        <a:lnRef idx="1">
+                          <a:schemeClr val="accent1"/>
+                        </a:lnRef>
+                        <a:fillRef idx="0">
+                          <a:schemeClr val="accent1"/>
+                        </a:fillRef>
+                        <a:effectRef idx="0">
+                          <a:schemeClr val="accent1"/>
+                        </a:effectRef>
+                        <a:fontRef idx="minor">
+                          <a:schemeClr val="tx1"/>
+                        </a:fontRef>
+                      </a:style>
+                    </a:cxnSp>
+                    <a:pic>
+                      <a:nvPicPr>
+                        <a:cNvPr id="68" name="Picture 5"/>
+                        <a:cNvPicPr>
+                          <a:picLocks noChangeAspect="1" noChangeArrowheads="1"/>
+                        </a:cNvPicPr>
+                      </a:nvPicPr>
+                      <a:blipFill>
+                        <a:blip r:embed="rId21" cstate="print"/>
+                        <a:srcRect l="70796" t="72065" r="9513"/>
+                        <a:stretch>
+                          <a:fillRect/>
+                        </a:stretch>
+                      </a:blipFill>
+                      <a:spPr bwMode="auto">
+                        <a:xfrm>
+                          <a:off x="2190750" y="2114549"/>
+                          <a:ext cx="700295" cy="542925"/>
+                        </a:xfrm>
+                        <a:prstGeom prst="rect">
+                          <a:avLst/>
+                        </a:prstGeom>
+                        <a:noFill/>
+                        <a:ln w="1">
+                          <a:noFill/>
+                          <a:miter lim="800000"/>
+                          <a:headEnd/>
+                          <a:tailEnd type="none" w="med" len="med"/>
+                        </a:ln>
+                        <a:effectLst/>
+                      </a:spPr>
+                    </a:pic>
+                    <a:cxnSp>
+                      <a:nvCxnSpPr>
+                        <a:cNvPr id="72" name="肘形接點 71"/>
+                        <a:cNvCxnSpPr/>
+                      </a:nvCxnSpPr>
+                      <a:spPr>
+                        <a:xfrm flipV="1">
+                          <a:off x="2857500" y="1828799"/>
+                          <a:ext cx="476250" cy="419100"/>
+                        </a:xfrm>
+                        <a:prstGeom prst="bentConnector3">
+                          <a:avLst>
+                            <a:gd name="adj1" fmla="val 98000"/>
+                          </a:avLst>
+                        </a:prstGeom>
+                        <a:ln w="19050"/>
+                      </a:spPr>
+                      <a:style>
+                        <a:lnRef idx="1">
+                          <a:schemeClr val="accent1"/>
+                        </a:lnRef>
+                        <a:fillRef idx="0">
+                          <a:schemeClr val="accent1"/>
+                        </a:fillRef>
+                        <a:effectRef idx="0">
+                          <a:schemeClr val="accent1"/>
+                        </a:effectRef>
+                        <a:fontRef idx="minor">
+                          <a:schemeClr val="tx1"/>
+                        </a:fontRef>
+                      </a:style>
+                    </a:cxnSp>
+                    <a:cxnSp>
+                      <a:nvCxnSpPr>
+                        <a:cNvPr id="76" name="肘形接點 75"/>
+                        <a:cNvCxnSpPr/>
+                      </a:nvCxnSpPr>
+                      <a:spPr>
+                        <a:xfrm>
+                          <a:off x="2771775" y="2543174"/>
+                          <a:ext cx="514350" cy="419100"/>
+                        </a:xfrm>
+                        <a:prstGeom prst="bentConnector3">
+                          <a:avLst>
+                            <a:gd name="adj1" fmla="val 98148"/>
+                          </a:avLst>
+                        </a:prstGeom>
+                        <a:ln w="19050">
+                          <a:solidFill>
+                            <a:srgbClr val="00B050"/>
+                          </a:solidFill>
+                        </a:ln>
+                      </a:spPr>
+                      <a:style>
+                        <a:lnRef idx="1">
+                          <a:schemeClr val="accent1"/>
+                        </a:lnRef>
+                        <a:fillRef idx="0">
+                          <a:schemeClr val="accent1"/>
+                        </a:fillRef>
+                        <a:effectRef idx="0">
+                          <a:schemeClr val="accent1"/>
+                        </a:effectRef>
+                        <a:fontRef idx="minor">
+                          <a:schemeClr val="tx1"/>
+                        </a:fontRef>
+                      </a:style>
+                    </a:cxnSp>
+                    <a:cxnSp>
+                      <a:nvCxnSpPr>
+                        <a:cNvPr id="131" name="直線接點 130"/>
+                        <a:cNvCxnSpPr/>
+                      </a:nvCxnSpPr>
+                      <a:spPr>
+                        <a:xfrm>
+                          <a:off x="2676525" y="763503"/>
+                          <a:ext cx="152400" cy="8021"/>
+                        </a:xfrm>
+                        <a:prstGeom prst="line">
+                          <a:avLst/>
+                        </a:prstGeom>
+                        <a:ln w="19050">
+                          <a:solidFill>
+                            <a:srgbClr val="00B050"/>
+                          </a:solidFill>
+                        </a:ln>
+                      </a:spPr>
+                      <a:style>
+                        <a:lnRef idx="1">
+                          <a:schemeClr val="accent1"/>
+                        </a:lnRef>
+                        <a:fillRef idx="0">
+                          <a:schemeClr val="accent1"/>
+                        </a:fillRef>
+                        <a:effectRef idx="0">
+                          <a:schemeClr val="accent1"/>
+                        </a:effectRef>
+                        <a:fontRef idx="minor">
+                          <a:schemeClr val="tx1"/>
+                        </a:fontRef>
+                      </a:style>
+                    </a:cxnSp>
+                    <a:cxnSp>
+                      <a:nvCxnSpPr>
+                        <a:cNvPr id="95" name="直線接點 94"/>
+                        <a:cNvCxnSpPr/>
+                      </a:nvCxnSpPr>
+                      <a:spPr>
+                        <a:xfrm flipV="1">
+                          <a:off x="5429250" y="1123949"/>
+                          <a:ext cx="0" cy="190501"/>
+                        </a:xfrm>
+                        <a:prstGeom prst="line">
+                          <a:avLst/>
+                        </a:prstGeom>
+                        <a:ln w="19050"/>
+                      </a:spPr>
+                      <a:style>
+                        <a:lnRef idx="1">
+                          <a:schemeClr val="accent1"/>
+                        </a:lnRef>
+                        <a:fillRef idx="0">
+                          <a:schemeClr val="accent1"/>
+                        </a:fillRef>
+                        <a:effectRef idx="0">
+                          <a:schemeClr val="accent1"/>
+                        </a:effectRef>
+                        <a:fontRef idx="minor">
+                          <a:schemeClr val="tx1"/>
+                        </a:fontRef>
+                      </a:style>
+                    </a:cxnSp>
+                    <a:cxnSp>
+                      <a:nvCxnSpPr>
+                        <a:cNvPr id="111" name="直線接點 110"/>
+                        <a:cNvCxnSpPr/>
+                      </a:nvCxnSpPr>
+                      <a:spPr>
+                        <a:xfrm>
+                          <a:off x="7429500" y="714374"/>
+                          <a:ext cx="0" cy="190500"/>
+                        </a:xfrm>
+                        <a:prstGeom prst="line">
+                          <a:avLst/>
+                        </a:prstGeom>
+                        <a:ln w="19050"/>
+                      </a:spPr>
+                      <a:style>
+                        <a:lnRef idx="1">
+                          <a:schemeClr val="accent1"/>
+                        </a:lnRef>
+                        <a:fillRef idx="0">
+                          <a:schemeClr val="accent1"/>
+                        </a:fillRef>
+                        <a:effectRef idx="0">
+                          <a:schemeClr val="accent1"/>
+                        </a:effectRef>
+                        <a:fontRef idx="minor">
+                          <a:schemeClr val="tx1"/>
+                        </a:fontRef>
+                      </a:style>
+                    </a:cxnSp>
+                    <a:cxnSp>
+                      <a:nvCxnSpPr>
+                        <a:cNvPr id="89" name="直線接點 88"/>
+                        <a:cNvCxnSpPr/>
+                      </a:nvCxnSpPr>
+                      <a:spPr>
+                        <a:xfrm flipH="1" flipV="1">
+                          <a:off x="4752975" y="3124199"/>
+                          <a:ext cx="1219200" cy="600075"/>
+                        </a:xfrm>
+                        <a:prstGeom prst="line">
+                          <a:avLst/>
+                        </a:prstGeom>
+                        <a:ln w="19050">
+                          <a:solidFill>
+                            <a:srgbClr val="FF0000"/>
+                          </a:solidFill>
+                        </a:ln>
+                      </a:spPr>
+                      <a:style>
+                        <a:lnRef idx="1">
+                          <a:schemeClr val="accent1"/>
+                        </a:lnRef>
+                        <a:fillRef idx="0">
+                          <a:schemeClr val="accent1"/>
+                        </a:fillRef>
+                        <a:effectRef idx="0">
+                          <a:schemeClr val="accent1"/>
+                        </a:effectRef>
+                        <a:fontRef idx="minor">
+                          <a:schemeClr val="tx1"/>
+                        </a:fontRef>
+                      </a:style>
+                    </a:cxnSp>
+                    <a:cxnSp>
+                      <a:nvCxnSpPr>
+                        <a:cNvPr id="91" name="肘形接點 90"/>
+                        <a:cNvCxnSpPr/>
+                      </a:nvCxnSpPr>
+                      <a:spPr>
+                        <a:xfrm>
+                          <a:off x="3886200" y="2962274"/>
+                          <a:ext cx="2066925" cy="200025"/>
+                        </a:xfrm>
+                        <a:prstGeom prst="bentConnector3">
+                          <a:avLst>
+                            <a:gd name="adj1" fmla="val -230"/>
+                          </a:avLst>
+                        </a:prstGeom>
+                        <a:ln w="19050">
+                          <a:solidFill>
+                            <a:srgbClr val="00B050"/>
+                          </a:solidFill>
+                        </a:ln>
+                      </a:spPr>
+                      <a:style>
+                        <a:lnRef idx="1">
+                          <a:schemeClr val="accent1"/>
+                        </a:lnRef>
+                        <a:fillRef idx="0">
+                          <a:schemeClr val="accent1"/>
+                        </a:fillRef>
+                        <a:effectRef idx="0">
+                          <a:schemeClr val="accent1"/>
+                        </a:effectRef>
+                        <a:fontRef idx="minor">
+                          <a:schemeClr val="tx1"/>
+                        </a:fontRef>
+                      </a:style>
+                    </a:cxnSp>
+                    <a:cxnSp>
+                      <a:nvCxnSpPr>
+                        <a:cNvPr id="99" name="直線接點 98"/>
+                        <a:cNvCxnSpPr/>
+                      </a:nvCxnSpPr>
+                      <a:spPr>
+                        <a:xfrm>
+                          <a:off x="5943600" y="3152774"/>
+                          <a:ext cx="0" cy="476250"/>
+                        </a:xfrm>
+                        <a:prstGeom prst="line">
+                          <a:avLst/>
+                        </a:prstGeom>
+                        <a:ln w="19050">
+                          <a:solidFill>
+                            <a:srgbClr val="00B050"/>
+                          </a:solidFill>
+                        </a:ln>
+                      </a:spPr>
+                      <a:style>
+                        <a:lnRef idx="1">
+                          <a:schemeClr val="accent1"/>
+                        </a:lnRef>
+                        <a:fillRef idx="0">
+                          <a:schemeClr val="accent1"/>
+                        </a:fillRef>
+                        <a:effectRef idx="0">
+                          <a:schemeClr val="accent1"/>
+                        </a:effectRef>
+                        <a:fontRef idx="minor">
+                          <a:schemeClr val="tx1"/>
+                        </a:fontRef>
+                      </a:style>
+                    </a:cxnSp>
+                  </a:grpSp>
+                </lc:lockedCanvas>
               </a:graphicData>
             </a:graphic>
           </wp:inline>
         </w:drawing>
+      </w:r>
+    </w:p>
+    <w:p>
+      <w:pPr>
+        <w:ind w:leftChars="100" w:left="240"/>
+        <w:rPr>
+          <w:rFonts w:hint="eastAsia"/>
+          <w:szCs w:val="24"/>
+        </w:rPr>
+      </w:pPr>
+      <w:r>
+        <w:rPr>
+          <w:szCs w:val="24"/>
+        </w:rPr>
+        <w:t>Y</w:t>
+      </w:r>
+      <w:r>
+        <w:rPr>
+          <w:rFonts w:hint="eastAsia"/>
+          <w:szCs w:val="24"/>
+        </w:rPr>
+        <w:t>ellow: SDA</w:t>
+      </w:r>
+    </w:p>
+    <w:p>
+      <w:pPr>
+        <w:ind w:leftChars="100" w:left="240"/>
+        <w:rPr>
+          <w:rFonts w:hint="eastAsia"/>
+          <w:szCs w:val="24"/>
+        </w:rPr>
+      </w:pPr>
+      <w:r>
+        <w:rPr>
+          <w:szCs w:val="24"/>
+        </w:rPr>
+        <w:t>P</w:t>
+      </w:r>
+      <w:r>
+        <w:rPr>
+          <w:rFonts w:hint="eastAsia"/>
+          <w:szCs w:val="24"/>
+        </w:rPr>
+        <w:t>urple: SCL</w:t>
+      </w:r>
+    </w:p>
+    <w:p>
+      <w:pPr>
+        <w:ind w:leftChars="100" w:left="240"/>
+        <w:rPr>
+          <w:rFonts w:hint="eastAsia"/>
+          <w:szCs w:val="24"/>
+        </w:rPr>
+      </w:pPr>
+      <w:r>
+        <w:rPr>
+          <w:szCs w:val="24"/>
+        </w:rPr>
+        <w:t>G</w:t>
+      </w:r>
+      <w:r>
+        <w:rPr>
+          <w:rFonts w:hint="eastAsia"/>
+          <w:szCs w:val="24"/>
+        </w:rPr>
+        <w:t>reen: GND</w:t>
+      </w:r>
+    </w:p>
+    <w:p>
+      <w:pPr>
+        <w:ind w:leftChars="100" w:left="240"/>
+        <w:rPr>
+          <w:rFonts w:hint="eastAsia"/>
+          <w:szCs w:val="24"/>
+        </w:rPr>
+      </w:pPr>
+      <w:r>
+        <w:rPr>
+          <w:szCs w:val="24"/>
+        </w:rPr>
+        <w:t>R</w:t>
+      </w:r>
+      <w:r>
+        <w:rPr>
+          <w:rFonts w:hint="eastAsia"/>
+          <w:szCs w:val="24"/>
+        </w:rPr>
+        <w:t>ed: VCC</w:t>
+      </w:r>
+    </w:p>
+    <w:p>
+      <w:pPr>
+        <w:ind w:leftChars="100" w:left="240"/>
+        <w:rPr>
+          <w:rFonts w:hint="eastAsia"/>
+          <w:szCs w:val="24"/>
+        </w:rPr>
+      </w:pPr>
+      <w:r>
+        <w:rPr>
+          <w:szCs w:val="24"/>
+        </w:rPr>
+        <w:t>B</w:t>
+      </w:r>
+      <w:r>
+        <w:rPr>
+          <w:rFonts w:hint="eastAsia"/>
+          <w:szCs w:val="24"/>
+        </w:rPr>
+        <w:t>lue: CONTROL LINE</w:t>
       </w:r>
     </w:p>
     <w:p>
@@ -1275,6 +3331,7 @@
           <w:rFonts w:hint="eastAsia"/>
           <w:szCs w:val="24"/>
         </w:rPr>
+        <w:lastRenderedPageBreak/>
         <w:t>I2C LCD</w:t>
       </w:r>
     </w:p>
@@ -1322,7 +3379,6 @@
           <w:rFonts w:hint="eastAsia"/>
           <w:szCs w:val="24"/>
         </w:rPr>
-        <w:lastRenderedPageBreak/>
         <w:t xml:space="preserve">We need to download the appropriate library rather than the original </w:t>
       </w:r>
       <w:proofErr w:type="spellStart"/>
@@ -1371,7 +3427,7 @@
         </w:rPr>
         <w:t xml:space="preserve"> </w:t>
       </w:r>
-      <w:hyperlink r:id="rId17" w:history="1">
+      <w:hyperlink r:id="rId22" w:history="1">
         <w:r>
           <w:rPr>
             <w:rStyle w:val="a6"/>
@@ -1459,7 +3515,7 @@
         </w:rPr>
         <w:t xml:space="preserve"> boards, if you are not familiar with them, please refer </w:t>
       </w:r>
-      <w:hyperlink r:id="rId18" w:history="1">
+      <w:hyperlink r:id="rId23" w:history="1">
         <w:r>
           <w:rPr>
             <w:rStyle w:val="a6"/>
@@ -1598,7 +3654,7 @@
         </w:rPr>
         <w:t xml:space="preserve"> them from it, please refer </w:t>
       </w:r>
-      <w:hyperlink r:id="rId19" w:history="1">
+      <w:hyperlink r:id="rId24" w:history="1">
         <w:r>
           <w:rPr>
             <w:rStyle w:val="a6"/>
@@ -1738,7 +3794,7 @@
           <w:szCs w:val="24"/>
         </w:rPr>
       </w:pPr>
-      <w:hyperlink r:id="rId20" w:history="1">
+      <w:hyperlink r:id="rId25" w:history="1">
         <w:r>
           <w:rPr>
             <w:rStyle w:val="a6"/>
@@ -1761,7 +3817,7 @@
           <w:szCs w:val="24"/>
         </w:rPr>
       </w:pPr>
-      <w:hyperlink r:id="rId21" w:history="1">
+      <w:hyperlink r:id="rId26" w:history="1">
         <w:r>
           <w:rPr>
             <w:rStyle w:val="a6"/>
@@ -1784,7 +3840,7 @@
           <w:szCs w:val="24"/>
         </w:rPr>
       </w:pPr>
-      <w:hyperlink r:id="rId22" w:history="1">
+      <w:hyperlink r:id="rId27" w:history="1">
         <w:r>
           <w:rPr>
             <w:rStyle w:val="a6"/>
@@ -3477,7 +5533,7 @@
 </file>
 
 <file path=customXml/itemProps1.xml><?xml version="1.0" encoding="utf-8"?>
-<ds:datastoreItem xmlns:ds="http://schemas.openxmlformats.org/officeDocument/2006/customXml" ds:itemID="{BB5724C8-508E-4158-A0FA-EACA29578A30}">
+<ds:datastoreItem xmlns:ds="http://schemas.openxmlformats.org/officeDocument/2006/customXml" ds:itemID="{97DB1EC4-6C87-4C6B-A81A-DB0F9B596B73}">
   <ds:schemaRefs>
     <ds:schemaRef ds:uri="http://schemas.openxmlformats.org/officeDocument/2006/bibliography"/>
   </ds:schemaRefs>

</xml_diff>